<commit_message>
added updated notes docs to /workshops
</commit_message>
<xml_diff>
--- a/public/workshops/wordpress.docx
+++ b/public/workshops/wordpress.docx
@@ -1785,6 +1785,18 @@
         </w:rPr>
       </w:r>
     </w:p>
+    <w:p>
+      <w:pPr>
+        <w:rPr>
+          <w:rFonts w:ascii="Arial" w:cs="Arial" w:eastAsia="Arial" w:hAnsi="Arial"/>
+        </w:rPr>
+      </w:pPr>
+      <w:r>
+        <w:rPr>
+          <w:rtl w:val="0"/>
+        </w:rPr>
+      </w:r>
+    </w:p>
     <w:tbl>
       <w:tblPr>
         <w:tblStyle w:val="Table10"/>
@@ -1821,17 +1833,38 @@
               <w:pStyle w:val="Heading2"/>
               <w:jc w:val="left"/>
               <w:rPr>
-                <w:rFonts w:ascii="Arial" w:cs="Arial" w:eastAsia="Arial" w:hAnsi="Arial"/>
+                <w:rFonts w:ascii="Nunito" w:cs="Nunito" w:eastAsia="Nunito" w:hAnsi="Nunito"/>
+                <w:sz w:val="22"/>
+                <w:szCs w:val="22"/>
               </w:rPr>
             </w:pPr>
-            <w:bookmarkStart w:colFirst="0" w:colLast="0" w:name="_vdxiyhv0w4at" w:id="15"/>
+            <w:bookmarkStart w:colFirst="0" w:colLast="0" w:name="_53wah9kcxyxx" w:id="15"/>
             <w:bookmarkEnd w:id="15"/>
             <w:r>
               <w:rPr>
                 <w:rtl w:val="0"/>
               </w:rPr>
-              <w:t xml:space="preserve">&lt;backups&gt;</w:t>
-            </w:r>
+              <w:t xml:space="preserve">&lt;security&gt;</w:t>
+              <w:br w:type="textWrapping"/>
+            </w:r>
+            <w:r>
+              <w:rPr>
+                <w:rtl w:val="0"/>
+              </w:rPr>
+            </w:r>
+          </w:p>
+          <w:p>
+            <w:pPr>
+              <w:pStyle w:val="Heading2"/>
+              <w:jc w:val="left"/>
+              <w:rPr>
+                <w:rFonts w:ascii="Nunito" w:cs="Nunito" w:eastAsia="Nunito" w:hAnsi="Nunito"/>
+                <w:sz w:val="22"/>
+                <w:szCs w:val="22"/>
+              </w:rPr>
+            </w:pPr>
+            <w:bookmarkStart w:colFirst="0" w:colLast="0" w:name="_lb8z961377kv" w:id="16"/>
+            <w:bookmarkEnd w:id="16"/>
             <w:r>
               <w:rPr>
                 <w:rtl w:val="0"/>
@@ -1858,8 +1891,8 @@
                 <w:rFonts w:ascii="Arial" w:cs="Arial" w:eastAsia="Arial" w:hAnsi="Arial"/>
               </w:rPr>
             </w:pPr>
-            <w:bookmarkStart w:colFirst="0" w:colLast="0" w:name="_85q8u942epi2" w:id="16"/>
-            <w:bookmarkEnd w:id="16"/>
+            <w:bookmarkStart w:colFirst="0" w:colLast="0" w:name="_rkgkzac3dzdh" w:id="17"/>
+            <w:bookmarkEnd w:id="17"/>
             <w:r>
               <w:rPr>
                 <w:rtl w:val="0"/>
@@ -1877,255 +1910,193 @@
     </w:tbl>
     <w:p>
       <w:pPr>
-        <w:rPr>
-          <w:u w:val="single"/>
-        </w:rPr>
-      </w:pPr>
-      <w:r>
-        <w:rPr>
-          <w:rtl w:val="0"/>
-        </w:rPr>
-      </w:r>
-    </w:p>
-    <w:p>
-      <w:pPr>
-        <w:rPr>
-          <w:u w:val="single"/>
-        </w:rPr>
-      </w:pPr>
-      <w:r>
-        <w:rPr>
-          <w:u w:val="single"/>
-          <w:rtl w:val="0"/>
-        </w:rPr>
-        <w:t xml:space="preserve">Hosted</w:t>
-      </w:r>
-    </w:p>
-    <w:p>
-      <w:pPr>
-        <w:rPr/>
-      </w:pPr>
-      <w:r>
-        <w:rPr>
-          <w:rtl w:val="0"/>
-        </w:rPr>
-      </w:r>
-    </w:p>
-    <w:p>
-      <w:pPr>
-        <w:rPr/>
-      </w:pPr>
-      <w:r>
-        <w:rPr>
-          <w:rtl w:val="0"/>
-        </w:rPr>
-      </w:r>
-    </w:p>
-    <w:p>
-      <w:pPr>
-        <w:rPr/>
-      </w:pPr>
-      <w:r>
-        <w:rPr>
-          <w:rtl w:val="0"/>
-        </w:rPr>
-      </w:r>
-    </w:p>
-    <w:p>
-      <w:pPr>
-        <w:rPr/>
-      </w:pPr>
-      <w:r>
-        <w:rPr>
-          <w:rtl w:val="0"/>
-        </w:rPr>
-      </w:r>
-    </w:p>
-    <w:p>
-      <w:pPr>
-        <w:rPr/>
-      </w:pPr>
-      <w:r>
-        <w:rPr>
-          <w:rtl w:val="0"/>
-        </w:rPr>
-      </w:r>
-    </w:p>
-    <w:p>
-      <w:pPr>
-        <w:rPr/>
-      </w:pPr>
-      <w:r>
-        <w:rPr>
-          <w:rtl w:val="0"/>
-        </w:rPr>
-      </w:r>
-    </w:p>
-    <w:p>
-      <w:pPr>
-        <w:rPr/>
-      </w:pPr>
-      <w:r>
-        <w:rPr>
-          <w:rtl w:val="0"/>
-        </w:rPr>
-      </w:r>
-    </w:p>
-    <w:p>
-      <w:pPr>
-        <w:rPr/>
-      </w:pPr>
-      <w:r>
-        <w:rPr>
-          <w:rtl w:val="0"/>
-        </w:rPr>
-      </w:r>
-    </w:p>
-    <w:p>
-      <w:pPr>
-        <w:rPr/>
-      </w:pPr>
-      <w:r>
-        <w:rPr>
-          <w:u w:val="single"/>
-          <w:rtl w:val="0"/>
-        </w:rPr>
-        <w:t xml:space="preserve">Plugins</w:t>
-      </w:r>
-      <w:r>
-        <w:rPr>
-          <w:rtl w:val="0"/>
-        </w:rPr>
-      </w:r>
-    </w:p>
-    <w:p>
-      <w:pPr>
-        <w:rPr>
-          <w:rFonts w:ascii="Arial" w:cs="Arial" w:eastAsia="Arial" w:hAnsi="Arial"/>
-        </w:rPr>
-      </w:pPr>
-      <w:r>
-        <w:rPr>
-          <w:rtl w:val="0"/>
-        </w:rPr>
-      </w:r>
-    </w:p>
-    <w:p>
-      <w:pPr>
-        <w:rPr/>
-      </w:pPr>
-      <w:r>
-        <w:rPr>
-          <w:rtl w:val="0"/>
-        </w:rPr>
-      </w:r>
-    </w:p>
-    <w:p>
-      <w:pPr>
-        <w:rPr/>
-      </w:pPr>
-      <w:r>
-        <w:rPr>
-          <w:rtl w:val="0"/>
-        </w:rPr>
-      </w:r>
-    </w:p>
-    <w:p>
-      <w:pPr>
-        <w:rPr/>
-      </w:pPr>
-      <w:r>
-        <w:rPr>
-          <w:rtl w:val="0"/>
-        </w:rPr>
-      </w:r>
-    </w:p>
-    <w:p>
-      <w:pPr>
-        <w:rPr/>
-      </w:pPr>
-      <w:r>
-        <w:rPr>
-          <w:rtl w:val="0"/>
-        </w:rPr>
-      </w:r>
-    </w:p>
-    <w:p>
-      <w:pPr>
-        <w:rPr/>
-      </w:pPr>
-      <w:r>
-        <w:rPr>
-          <w:rtl w:val="0"/>
-        </w:rPr>
-      </w:r>
-    </w:p>
-    <w:p>
-      <w:pPr>
-        <w:rPr/>
-      </w:pPr>
-      <w:r>
-        <w:rPr>
-          <w:rtl w:val="0"/>
-        </w:rPr>
-      </w:r>
-    </w:p>
-    <w:p>
-      <w:pPr>
-        <w:rPr/>
-      </w:pPr>
-      <w:r>
-        <w:rPr>
-          <w:rtl w:val="0"/>
-        </w:rPr>
-      </w:r>
-    </w:p>
-    <w:p>
-      <w:pPr>
-        <w:widowControl w:val="0"/>
-        <w:spacing w:line="240" w:lineRule="auto"/>
-        <w:rPr>
-          <w:rFonts w:ascii="Ubuntu Mono" w:cs="Ubuntu Mono" w:eastAsia="Ubuntu Mono" w:hAnsi="Ubuntu Mono"/>
-          <w:sz w:val="24"/>
-          <w:szCs w:val="24"/>
-        </w:rPr>
-      </w:pPr>
-      <w:r>
-        <w:rPr>
-          <w:rtl w:val="0"/>
-        </w:rPr>
-      </w:r>
-    </w:p>
-    <w:p>
-      <w:pPr>
-        <w:ind w:left="5760" w:right="-30" w:firstLine="0"/>
-        <w:rPr/>
-      </w:pPr>
-      <w:r>
-        <w:rPr>
-          <w:rtl w:val="0"/>
-        </w:rPr>
-        <w:t xml:space="preserve">[ </w:t>
-      </w:r>
-      <w:r>
-        <w:rPr>
-          <w:i w:val="1"/>
-          <w:rtl w:val="0"/>
-        </w:rPr>
-        <w:t xml:space="preserve">Utilizing </w:t>
-      </w:r>
-      <w:r>
-        <w:rPr>
-          <w:i w:val="1"/>
-          <w:rtl w:val="0"/>
-        </w:rPr>
-        <w:t xml:space="preserve">a hosting providers’ backup service will be easy to set up and restore but comes with a cost. Using free plugins and managing backups yourself will take more effort on your part</w:t>
-      </w:r>
-      <w:r>
-        <w:rPr>
-          <w:rtl w:val="0"/>
-        </w:rPr>
-        <w:t xml:space="preserve"> ] </w:t>
+        <w:rPr/>
+      </w:pPr>
+      <w:r>
+        <w:rPr>
+          <w:rtl w:val="0"/>
+        </w:rPr>
+      </w:r>
+    </w:p>
+    <w:p>
+      <w:pPr>
+        <w:rPr/>
+      </w:pPr>
+      <w:r>
+        <w:rPr>
+          <w:rtl w:val="0"/>
+        </w:rPr>
+      </w:r>
+    </w:p>
+    <w:p>
+      <w:pPr>
+        <w:rPr/>
+      </w:pPr>
+      <w:r>
+        <w:rPr>
+          <w:rtl w:val="0"/>
+        </w:rPr>
+      </w:r>
+    </w:p>
+    <w:p>
+      <w:pPr>
+        <w:rPr/>
+      </w:pPr>
+      <w:r>
+        <w:rPr>
+          <w:rtl w:val="0"/>
+        </w:rPr>
+      </w:r>
+    </w:p>
+    <w:p>
+      <w:pPr>
+        <w:rPr/>
+      </w:pPr>
+      <w:r>
+        <w:rPr>
+          <w:rtl w:val="0"/>
+        </w:rPr>
+      </w:r>
+    </w:p>
+    <w:p>
+      <w:pPr>
+        <w:rPr/>
+      </w:pPr>
+      <w:r>
+        <w:rPr>
+          <w:rtl w:val="0"/>
+        </w:rPr>
+      </w:r>
+    </w:p>
+    <w:p>
+      <w:pPr>
+        <w:rPr/>
+      </w:pPr>
+      <w:r>
+        <w:rPr>
+          <w:rtl w:val="0"/>
+        </w:rPr>
+      </w:r>
+    </w:p>
+    <w:p>
+      <w:pPr>
+        <w:rPr/>
+      </w:pPr>
+      <w:r>
+        <w:rPr>
+          <w:rtl w:val="0"/>
+        </w:rPr>
+        <w:t xml:space="preserve">We like security plugins that...</w:t>
+      </w:r>
+    </w:p>
+    <w:p>
+      <w:pPr>
+        <w:numPr>
+          <w:ilvl w:val="0"/>
+          <w:numId w:val="1"/>
+        </w:numPr>
+        <w:ind w:left="720" w:hanging="360"/>
+      </w:pPr>
+      <w:r>
+        <w:rPr>
+          <w:rtl w:val="0"/>
+        </w:rPr>
+        <w:t xml:space="preserve">Warns you about abandoned plugins</w:t>
+      </w:r>
+    </w:p>
+    <w:p>
+      <w:pPr>
+        <w:numPr>
+          <w:ilvl w:val="0"/>
+          <w:numId w:val="1"/>
+        </w:numPr>
+        <w:ind w:left="720" w:hanging="360"/>
+      </w:pPr>
+      <w:r>
+        <w:rPr>
+          <w:rtl w:val="0"/>
+        </w:rPr>
+        <w:t xml:space="preserve">Warns you about outdated plugins </w:t>
+      </w:r>
+    </w:p>
+    <w:p>
+      <w:pPr>
+        <w:numPr>
+          <w:ilvl w:val="0"/>
+          <w:numId w:val="1"/>
+        </w:numPr>
+        <w:ind w:left="720" w:hanging="360"/>
+      </w:pPr>
+      <w:r>
+        <w:rPr>
+          <w:rtl w:val="0"/>
+        </w:rPr>
+        <w:t xml:space="preserve">Limit failed login attempts</w:t>
+      </w:r>
+    </w:p>
+    <w:p>
+      <w:pPr>
+        <w:numPr>
+          <w:ilvl w:val="0"/>
+          <w:numId w:val="1"/>
+        </w:numPr>
+        <w:ind w:left="720" w:hanging="360"/>
+      </w:pPr>
+      <w:r>
+        <w:rPr>
+          <w:rtl w:val="0"/>
+        </w:rPr>
+        <w:t xml:space="preserve">Warns you when administrators login</w:t>
+      </w:r>
+    </w:p>
+    <w:p>
+      <w:pPr>
+        <w:numPr>
+          <w:ilvl w:val="0"/>
+          <w:numId w:val="1"/>
+        </w:numPr>
+        <w:ind w:left="720" w:hanging="360"/>
+      </w:pPr>
+      <w:r>
+        <w:rPr>
+          <w:rtl w:val="0"/>
+        </w:rPr>
+        <w:t xml:space="preserve">Has option to blacklist computers from trying to login if they fail too many times</w:t>
+      </w:r>
+    </w:p>
+    <w:p>
+      <w:pPr>
+        <w:numPr>
+          <w:ilvl w:val="0"/>
+          <w:numId w:val="1"/>
+        </w:numPr>
+        <w:ind w:left="720" w:hanging="360"/>
+      </w:pPr>
+      <w:r>
+        <w:rPr>
+          <w:rtl w:val="0"/>
+        </w:rPr>
+        <w:t xml:space="preserve">Are maintained by a large team</w:t>
+      </w:r>
+    </w:p>
+    <w:p>
+      <w:pPr>
+        <w:rPr/>
+      </w:pPr>
+      <w:r>
+        <w:rPr>
+          <w:rtl w:val="0"/>
+        </w:rPr>
+      </w:r>
+    </w:p>
+    <w:p>
+      <w:pPr>
+        <w:rPr/>
+      </w:pPr>
+      <w:r>
+        <w:rPr>
+          <w:rtl w:val="0"/>
+        </w:rPr>
       </w:r>
     </w:p>
     <w:p>
@@ -2203,7 +2174,6 @@
           </w:tcPr>
           <w:p>
             <w:pPr>
-              <w:ind w:left="0" w:firstLine="0"/>
               <w:jc w:val="right"/>
               <w:rPr/>
             </w:pPr>
@@ -2211,7 +2181,7 @@
               <w:rPr>
                 <w:rtl w:val="0"/>
               </w:rPr>
-              <w:t xml:space="preserve">Updraft (</w:t>
+              <w:t xml:space="preserve">Wordfence (</w:t>
             </w:r>
             <w:hyperlink r:id="rId11">
               <w:r>
@@ -2220,19 +2190,29 @@
                   <w:u w:val="single"/>
                   <w:rtl w:val="0"/>
                 </w:rPr>
-                <w:t xml:space="preserve">https://wordpress.org/plugins/updraftplus/</w:t>
+                <w:t xml:space="preserve">https://wordpress.org/plugins/wordfence/</w:t>
               </w:r>
             </w:hyperlink>
             <w:r>
               <w:rPr>
                 <w:rtl w:val="0"/>
               </w:rPr>
-              <w:t xml:space="preserve">)</w:t>
+              <w:t xml:space="preserve">) </w:t>
             </w:r>
           </w:p>
         </w:tc>
       </w:tr>
     </w:tbl>
+    <w:p>
+      <w:pPr>
+        <w:rPr/>
+      </w:pPr>
+      <w:r>
+        <w:rPr>
+          <w:rtl w:val="0"/>
+        </w:rPr>
+      </w:r>
+    </w:p>
     <w:p>
       <w:pPr>
         <w:rPr>
@@ -2281,38 +2261,17 @@
               <w:pStyle w:val="Heading2"/>
               <w:jc w:val="left"/>
               <w:rPr>
-                <w:rFonts w:ascii="Nunito" w:cs="Nunito" w:eastAsia="Nunito" w:hAnsi="Nunito"/>
-                <w:sz w:val="22"/>
-                <w:szCs w:val="22"/>
+                <w:rFonts w:ascii="Arial" w:cs="Arial" w:eastAsia="Arial" w:hAnsi="Arial"/>
               </w:rPr>
             </w:pPr>
-            <w:bookmarkStart w:colFirst="0" w:colLast="0" w:name="_53wah9kcxyxx" w:id="17"/>
-            <w:bookmarkEnd w:id="17"/>
-            <w:r>
-              <w:rPr>
-                <w:rtl w:val="0"/>
-              </w:rPr>
-              <w:t xml:space="preserve">&lt;security&gt;</w:t>
-              <w:br w:type="textWrapping"/>
-            </w:r>
-            <w:r>
-              <w:rPr>
-                <w:rtl w:val="0"/>
-              </w:rPr>
-            </w:r>
-          </w:p>
-          <w:p>
-            <w:pPr>
-              <w:pStyle w:val="Heading2"/>
-              <w:jc w:val="left"/>
-              <w:rPr>
-                <w:rFonts w:ascii="Nunito" w:cs="Nunito" w:eastAsia="Nunito" w:hAnsi="Nunito"/>
-                <w:sz w:val="22"/>
-                <w:szCs w:val="22"/>
-              </w:rPr>
-            </w:pPr>
-            <w:bookmarkStart w:colFirst="0" w:colLast="0" w:name="_lb8z961377kv" w:id="18"/>
+            <w:bookmarkStart w:colFirst="0" w:colLast="0" w:name="_vdxiyhv0w4at" w:id="18"/>
             <w:bookmarkEnd w:id="18"/>
+            <w:r>
+              <w:rPr>
+                <w:rtl w:val="0"/>
+              </w:rPr>
+              <w:t xml:space="preserve">&lt;backups&gt;</w:t>
+            </w:r>
             <w:r>
               <w:rPr>
                 <w:rtl w:val="0"/>
@@ -2339,7 +2298,7 @@
                 <w:rFonts w:ascii="Arial" w:cs="Arial" w:eastAsia="Arial" w:hAnsi="Arial"/>
               </w:rPr>
             </w:pPr>
-            <w:bookmarkStart w:colFirst="0" w:colLast="0" w:name="_rkgkzac3dzdh" w:id="19"/>
+            <w:bookmarkStart w:colFirst="0" w:colLast="0" w:name="_85q8u942epi2" w:id="19"/>
             <w:bookmarkEnd w:id="19"/>
             <w:r>
               <w:rPr>
@@ -2358,195 +2317,255 @@
     </w:tbl>
     <w:p>
       <w:pPr>
-        <w:rPr/>
-      </w:pPr>
-      <w:r>
-        <w:rPr>
-          <w:rtl w:val="0"/>
-        </w:rPr>
-      </w:r>
-    </w:p>
-    <w:p>
-      <w:pPr>
-        <w:rPr/>
-      </w:pPr>
-      <w:r>
-        <w:rPr>
-          <w:rtl w:val="0"/>
-        </w:rPr>
-      </w:r>
-    </w:p>
-    <w:p>
-      <w:pPr>
-        <w:rPr/>
-      </w:pPr>
-      <w:r>
-        <w:rPr>
-          <w:rtl w:val="0"/>
-        </w:rPr>
-      </w:r>
-    </w:p>
-    <w:p>
-      <w:pPr>
-        <w:rPr/>
-      </w:pPr>
-      <w:r>
-        <w:rPr>
-          <w:rtl w:val="0"/>
-        </w:rPr>
-      </w:r>
-    </w:p>
-    <w:p>
-      <w:pPr>
-        <w:rPr/>
-      </w:pPr>
-      <w:r>
-        <w:rPr>
-          <w:rtl w:val="0"/>
-        </w:rPr>
-      </w:r>
-    </w:p>
-    <w:p>
-      <w:pPr>
-        <w:rPr/>
-      </w:pPr>
-      <w:r>
-        <w:rPr>
-          <w:rtl w:val="0"/>
-        </w:rPr>
-      </w:r>
-    </w:p>
-    <w:p>
-      <w:pPr>
-        <w:ind w:left="0" w:firstLine="0"/>
-        <w:rPr/>
-      </w:pPr>
-      <w:r>
-        <w:rPr>
-          <w:rtl w:val="0"/>
-        </w:rPr>
-      </w:r>
-    </w:p>
-    <w:p>
-      <w:pPr>
-        <w:ind w:left="0" w:firstLine="0"/>
-        <w:rPr/>
-      </w:pPr>
-      <w:r>
-        <w:rPr>
-          <w:rtl w:val="0"/>
-        </w:rPr>
-        <w:t xml:space="preserve">We like security plugins that...</w:t>
-      </w:r>
-    </w:p>
-    <w:p>
-      <w:pPr>
-        <w:numPr>
-          <w:ilvl w:val="0"/>
-          <w:numId w:val="1"/>
-        </w:numPr>
-        <w:ind w:left="720" w:hanging="360"/>
-      </w:pPr>
-      <w:r>
-        <w:rPr>
-          <w:rtl w:val="0"/>
-        </w:rPr>
-        <w:t xml:space="preserve">Warns you about abandoned plugins</w:t>
-      </w:r>
-    </w:p>
-    <w:p>
-      <w:pPr>
-        <w:numPr>
-          <w:ilvl w:val="0"/>
-          <w:numId w:val="1"/>
-        </w:numPr>
-        <w:ind w:left="720" w:hanging="360"/>
-      </w:pPr>
-      <w:r>
-        <w:rPr>
-          <w:rtl w:val="0"/>
-        </w:rPr>
-        <w:t xml:space="preserve">Warns you about outdated plugins </w:t>
-      </w:r>
-    </w:p>
-    <w:p>
-      <w:pPr>
-        <w:numPr>
-          <w:ilvl w:val="0"/>
-          <w:numId w:val="1"/>
-        </w:numPr>
-        <w:ind w:left="720" w:hanging="360"/>
-      </w:pPr>
-      <w:r>
-        <w:rPr>
-          <w:rtl w:val="0"/>
-        </w:rPr>
-        <w:t xml:space="preserve">Limit failed login attempts</w:t>
-      </w:r>
-    </w:p>
-    <w:p>
-      <w:pPr>
-        <w:numPr>
-          <w:ilvl w:val="0"/>
-          <w:numId w:val="1"/>
-        </w:numPr>
-        <w:ind w:left="720" w:hanging="360"/>
-      </w:pPr>
-      <w:r>
-        <w:rPr>
-          <w:rtl w:val="0"/>
-        </w:rPr>
-        <w:t xml:space="preserve">Warns you when administrators login</w:t>
-      </w:r>
-    </w:p>
-    <w:p>
-      <w:pPr>
-        <w:numPr>
-          <w:ilvl w:val="0"/>
-          <w:numId w:val="1"/>
-        </w:numPr>
-        <w:ind w:left="720" w:hanging="360"/>
-      </w:pPr>
-      <w:r>
-        <w:rPr>
-          <w:rtl w:val="0"/>
-        </w:rPr>
-        <w:t xml:space="preserve">Has option to blacklist computers from trying to login if they fail too many times</w:t>
-      </w:r>
-    </w:p>
-    <w:p>
-      <w:pPr>
-        <w:numPr>
-          <w:ilvl w:val="0"/>
-          <w:numId w:val="1"/>
-        </w:numPr>
-        <w:ind w:left="720" w:hanging="360"/>
-      </w:pPr>
-      <w:r>
-        <w:rPr>
-          <w:rtl w:val="0"/>
-        </w:rPr>
-        <w:t xml:space="preserve">Are maintained by a large team</w:t>
-      </w:r>
-    </w:p>
-    <w:p>
-      <w:pPr>
-        <w:rPr/>
-      </w:pPr>
-      <w:r>
-        <w:rPr>
-          <w:rtl w:val="0"/>
-        </w:rPr>
-      </w:r>
-    </w:p>
-    <w:p>
-      <w:pPr>
-        <w:rPr/>
-      </w:pPr>
-      <w:r>
-        <w:rPr>
-          <w:rtl w:val="0"/>
-        </w:rPr>
+        <w:rPr>
+          <w:u w:val="single"/>
+        </w:rPr>
+      </w:pPr>
+      <w:r>
+        <w:rPr>
+          <w:rtl w:val="0"/>
+        </w:rPr>
+      </w:r>
+    </w:p>
+    <w:p>
+      <w:pPr>
+        <w:rPr>
+          <w:u w:val="single"/>
+        </w:rPr>
+      </w:pPr>
+      <w:r>
+        <w:rPr>
+          <w:u w:val="single"/>
+          <w:rtl w:val="0"/>
+        </w:rPr>
+        <w:t xml:space="preserve">Plugins</w:t>
+      </w:r>
+    </w:p>
+    <w:p>
+      <w:pPr>
+        <w:rPr/>
+      </w:pPr>
+      <w:r>
+        <w:rPr>
+          <w:rtl w:val="0"/>
+        </w:rPr>
+      </w:r>
+    </w:p>
+    <w:p>
+      <w:pPr>
+        <w:rPr/>
+      </w:pPr>
+      <w:r>
+        <w:rPr>
+          <w:rtl w:val="0"/>
+        </w:rPr>
+      </w:r>
+    </w:p>
+    <w:p>
+      <w:pPr>
+        <w:rPr/>
+      </w:pPr>
+      <w:r>
+        <w:rPr>
+          <w:rtl w:val="0"/>
+        </w:rPr>
+      </w:r>
+    </w:p>
+    <w:p>
+      <w:pPr>
+        <w:rPr/>
+      </w:pPr>
+      <w:r>
+        <w:rPr>
+          <w:rtl w:val="0"/>
+        </w:rPr>
+      </w:r>
+    </w:p>
+    <w:p>
+      <w:pPr>
+        <w:rPr/>
+      </w:pPr>
+      <w:r>
+        <w:rPr>
+          <w:rtl w:val="0"/>
+        </w:rPr>
+      </w:r>
+    </w:p>
+    <w:p>
+      <w:pPr>
+        <w:rPr/>
+      </w:pPr>
+      <w:r>
+        <w:rPr>
+          <w:rtl w:val="0"/>
+        </w:rPr>
+      </w:r>
+    </w:p>
+    <w:p>
+      <w:pPr>
+        <w:rPr/>
+      </w:pPr>
+      <w:r>
+        <w:rPr>
+          <w:rtl w:val="0"/>
+        </w:rPr>
+      </w:r>
+    </w:p>
+    <w:p>
+      <w:pPr>
+        <w:rPr/>
+      </w:pPr>
+      <w:r>
+        <w:rPr>
+          <w:rtl w:val="0"/>
+        </w:rPr>
+      </w:r>
+    </w:p>
+    <w:p>
+      <w:pPr>
+        <w:rPr/>
+      </w:pPr>
+      <w:r>
+        <w:rPr>
+          <w:u w:val="single"/>
+          <w:rtl w:val="0"/>
+        </w:rPr>
+        <w:t xml:space="preserve">Hosted</w:t>
+      </w:r>
+      <w:r>
+        <w:rPr>
+          <w:rtl w:val="0"/>
+        </w:rPr>
+      </w:r>
+    </w:p>
+    <w:p>
+      <w:pPr>
+        <w:rPr>
+          <w:rFonts w:ascii="Arial" w:cs="Arial" w:eastAsia="Arial" w:hAnsi="Arial"/>
+        </w:rPr>
+      </w:pPr>
+      <w:r>
+        <w:rPr>
+          <w:rtl w:val="0"/>
+        </w:rPr>
+      </w:r>
+    </w:p>
+    <w:p>
+      <w:pPr>
+        <w:rPr/>
+      </w:pPr>
+      <w:r>
+        <w:rPr>
+          <w:rtl w:val="0"/>
+        </w:rPr>
+      </w:r>
+    </w:p>
+    <w:p>
+      <w:pPr>
+        <w:rPr/>
+      </w:pPr>
+      <w:r>
+        <w:rPr>
+          <w:rtl w:val="0"/>
+        </w:rPr>
+      </w:r>
+    </w:p>
+    <w:p>
+      <w:pPr>
+        <w:rPr/>
+      </w:pPr>
+      <w:r>
+        <w:rPr>
+          <w:rtl w:val="0"/>
+        </w:rPr>
+      </w:r>
+    </w:p>
+    <w:p>
+      <w:pPr>
+        <w:rPr/>
+      </w:pPr>
+      <w:r>
+        <w:rPr>
+          <w:rtl w:val="0"/>
+        </w:rPr>
+      </w:r>
+    </w:p>
+    <w:p>
+      <w:pPr>
+        <w:rPr/>
+      </w:pPr>
+      <w:r>
+        <w:rPr>
+          <w:rtl w:val="0"/>
+        </w:rPr>
+      </w:r>
+    </w:p>
+    <w:p>
+      <w:pPr>
+        <w:rPr/>
+      </w:pPr>
+      <w:r>
+        <w:rPr>
+          <w:rtl w:val="0"/>
+        </w:rPr>
+      </w:r>
+    </w:p>
+    <w:p>
+      <w:pPr>
+        <w:rPr/>
+      </w:pPr>
+      <w:r>
+        <w:rPr>
+          <w:rtl w:val="0"/>
+        </w:rPr>
+      </w:r>
+    </w:p>
+    <w:p>
+      <w:pPr>
+        <w:widowControl w:val="0"/>
+        <w:spacing w:line="240" w:lineRule="auto"/>
+        <w:rPr>
+          <w:rFonts w:ascii="Ubuntu Mono" w:cs="Ubuntu Mono" w:eastAsia="Ubuntu Mono" w:hAnsi="Ubuntu Mono"/>
+          <w:sz w:val="24"/>
+          <w:szCs w:val="24"/>
+        </w:rPr>
+      </w:pPr>
+      <w:r>
+        <w:rPr>
+          <w:rtl w:val="0"/>
+        </w:rPr>
+      </w:r>
+    </w:p>
+    <w:p>
+      <w:pPr>
+        <w:ind w:left="5760" w:right="-30" w:firstLine="0"/>
+        <w:rPr/>
+      </w:pPr>
+      <w:r>
+        <w:rPr>
+          <w:rtl w:val="0"/>
+        </w:rPr>
+        <w:t xml:space="preserve">[ </w:t>
+      </w:r>
+      <w:r>
+        <w:rPr>
+          <w:i w:val="1"/>
+          <w:rtl w:val="0"/>
+        </w:rPr>
+        <w:t xml:space="preserve">Utilizing </w:t>
+      </w:r>
+      <w:r>
+        <w:rPr>
+          <w:i w:val="1"/>
+          <w:rtl w:val="0"/>
+        </w:rPr>
+        <w:t xml:space="preserve">a hosting providers’ backup service will be easy to set up and restore but comes with a cost. Using free plugins and managing backups yourself will take more effort on your part</w:t>
+      </w:r>
+      <w:r>
+        <w:rPr>
+          <w:rtl w:val="0"/>
+        </w:rPr>
+        <w:t xml:space="preserve"> ] </w:t>
       </w:r>
     </w:p>
     <w:p>
@@ -2632,7 +2651,7 @@
               <w:rPr>
                 <w:rtl w:val="0"/>
               </w:rPr>
-              <w:t xml:space="preserve">Wordfence (</w:t>
+              <w:t xml:space="preserve">Updraft (</w:t>
             </w:r>
             <w:hyperlink r:id="rId12">
               <w:r>
@@ -2641,14 +2660,14 @@
                   <w:u w:val="single"/>
                   <w:rtl w:val="0"/>
                 </w:rPr>
-                <w:t xml:space="preserve">https://wordpress.org/plugins/wordfence/</w:t>
+                <w:t xml:space="preserve">https://wordpress.org/plugins/updraftplus/</w:t>
               </w:r>
             </w:hyperlink>
             <w:r>
               <w:rPr>
                 <w:rtl w:val="0"/>
               </w:rPr>
-              <w:t xml:space="preserve">) </w:t>
+              <w:t xml:space="preserve">)</w:t>
             </w:r>
           </w:p>
         </w:tc>
@@ -2659,6 +2678,75 @@
         <w:ind w:left="0" w:firstLine="0"/>
         <w:rPr/>
       </w:pPr>
+      <w:r>
+        <w:rPr>
+          <w:rtl w:val="0"/>
+        </w:rPr>
+      </w:r>
+    </w:p>
+    <w:p>
+      <w:pPr>
+        <w:pStyle w:val="Heading2"/>
+        <w:jc w:val="left"/>
+        <w:rPr/>
+      </w:pPr>
+      <w:bookmarkStart w:colFirst="0" w:colLast="0" w:name="_62vdvx9bo782" w:id="20"/>
+      <w:bookmarkEnd w:id="20"/>
+      <w:r>
+        <w:rPr>
+          <w:rtl w:val="0"/>
+        </w:rPr>
+        <w:t xml:space="preserve">&lt;ten-forward resources&gt;</w:t>
+      </w:r>
+    </w:p>
+    <w:p>
+      <w:pPr>
+        <w:ind w:left="0" w:firstLine="0"/>
+        <w:rPr/>
+      </w:pPr>
+      <w:r>
+        <w:rPr>
+          <w:rtl w:val="0"/>
+        </w:rPr>
+        <w:t xml:space="preserve">WordPress Cheatsheet: </w:t>
+      </w:r>
+      <w:hyperlink r:id="rId13">
+        <w:r>
+          <w:rPr>
+            <w:color w:val="1155cc"/>
+            <w:u w:val="single"/>
+            <w:rtl w:val="0"/>
+          </w:rPr>
+          <w:t xml:space="preserve">ten-forward.com/workshops/cheatsheet.pdf</w:t>
+        </w:r>
+      </w:hyperlink>
+      <w:r>
+        <w:rPr>
+          <w:rtl w:val="0"/>
+        </w:rPr>
+      </w:r>
+    </w:p>
+    <w:p>
+      <w:pPr>
+        <w:ind w:left="0" w:firstLine="0"/>
+        <w:rPr/>
+      </w:pPr>
+      <w:r>
+        <w:rPr>
+          <w:rtl w:val="0"/>
+        </w:rPr>
+        <w:t xml:space="preserve">Talk to us: </w:t>
+      </w:r>
+      <w:hyperlink r:id="rId14">
+        <w:r>
+          <w:rPr>
+            <w:color w:val="1155cc"/>
+            <w:u w:val="single"/>
+            <w:rtl w:val="0"/>
+          </w:rPr>
+          <w:t xml:space="preserve">calendly.com/ten-forward/15min</w:t>
+        </w:r>
+      </w:hyperlink>
       <w:r>
         <w:rPr>
           <w:rtl w:val="0"/>

</xml_diff>